<commit_message>
Finished Up CRUD Screens
</commit_message>
<xml_diff>
--- a/Notes/RavenDesk.BuildOut.docx
+++ b/Notes/RavenDesk.BuildOut.docx
@@ -251,13 +251,7 @@
         <w:rPr>
           <w:rFonts w:ascii="Calibri" w:eastAsia="Calibri" w:hAnsi="Calibri" w:cs="Calibri"/>
         </w:rPr>
-        <w:t>Step 3: In the Console show how to do a basic create, update, and d</w:t>
-      </w:r>
-      <w:r>
-        <w:rPr>
-          <w:rFonts w:ascii="Calibri" w:eastAsia="Calibri" w:hAnsi="Calibri" w:cs="Calibri"/>
-        </w:rPr>
-        <w:t>elete of an object.</w:t>
+        <w:t>Step 3: In the Console show how to do a basic create, update, and delete of an object.</w:t>
       </w:r>
     </w:p>
     <w:p>
@@ -348,9 +342,51 @@
           <w:rFonts w:ascii="Calibri" w:eastAsia="Calibri" w:hAnsi="Calibri" w:cs="Calibri"/>
         </w:rPr>
         <w:t>Step 8: Edit Form</w:t>
+      </w:r>
+    </w:p>
+    <w:p>
+      <w:pPr>
+        <w:numPr>
+          <w:ilvl w:val="0"/>
+          <w:numId w:val="1"/>
+        </w:numPr>
+        <w:ind w:left="720" w:hanging="360"/>
+        <w:rPr>
+          <w:rFonts w:ascii="Calibri" w:eastAsia="Calibri" w:hAnsi="Calibri" w:cs="Calibri"/>
+        </w:rPr>
+      </w:pPr>
+      <w:r>
+        <w:rPr>
+          <w:rFonts w:ascii="Calibri" w:eastAsia="Calibri" w:hAnsi="Calibri" w:cs="Calibri"/>
+        </w:rPr>
+        <w:t>Step 9: Add Related items to edit form</w:t>
+      </w:r>
+    </w:p>
+    <w:p>
+      <w:pPr>
+        <w:numPr>
+          <w:ilvl w:val="0"/>
+          <w:numId w:val="1"/>
+        </w:numPr>
+        <w:ind w:left="720" w:hanging="360"/>
+        <w:rPr>
+          <w:rFonts w:ascii="Calibri" w:eastAsia="Calibri" w:hAnsi="Calibri" w:cs="Calibri"/>
+        </w:rPr>
+      </w:pPr>
+      <w:r>
+        <w:rPr>
+          <w:rFonts w:ascii="Calibri" w:eastAsia="Calibri" w:hAnsi="Calibri" w:cs="Calibri"/>
+        </w:rPr>
+        <w:t>Step 10 : Copy crud for books and characters</w:t>
       </w:r>
       <w:bookmarkStart w:id="0" w:name="_GoBack"/>
       <w:bookmarkEnd w:id="0"/>
+      <w:r>
+        <w:rPr>
+          <w:rFonts w:ascii="Calibri" w:eastAsia="Calibri" w:hAnsi="Calibri" w:cs="Calibri"/>
+        </w:rPr>
+        <w:t xml:space="preserve"> </w:t>
+      </w:r>
     </w:p>
     <w:p>
       <w:pPr>
@@ -390,13 +426,7 @@
         <w:rPr>
           <w:rFonts w:ascii="Calibri" w:eastAsia="Calibri" w:hAnsi="Calibri" w:cs="Calibri"/>
         </w:rPr>
-        <w:t xml:space="preserve"> provided by the G</w:t>
-      </w:r>
-      <w:r>
-        <w:rPr>
-          <w:rFonts w:ascii="Calibri" w:eastAsia="Calibri" w:hAnsi="Calibri" w:cs="Calibri"/>
-        </w:rPr>
-        <w:t>et and Query methods in the data object.</w:t>
+        <w:t xml:space="preserve"> provided by the Get and Query methods in the data object.</w:t>
       </w:r>
     </w:p>
     <w:p>
@@ -486,6 +516,7 @@
         <w:rPr>
           <w:rFonts w:ascii="Calibri" w:eastAsia="Calibri" w:hAnsi="Calibri" w:cs="Calibri"/>
         </w:rPr>
+        <w:lastRenderedPageBreak/>
         <w:t>No Add 3 charters to the storylines.</w:t>
       </w:r>
     </w:p>
@@ -522,7 +553,6 @@
         <w:rPr>
           <w:rFonts w:ascii="Calibri" w:eastAsia="Calibri" w:hAnsi="Calibri" w:cs="Calibri"/>
         </w:rPr>
-        <w:lastRenderedPageBreak/>
         <w:t>Now add some brainstorms to the book and tag different charters, and the storyline.</w:t>
       </w:r>
     </w:p>
@@ -559,13 +589,7 @@
         <w:rPr>
           <w:rFonts w:ascii="Calibri" w:eastAsia="Calibri" w:hAnsi="Calibri" w:cs="Calibri"/>
         </w:rPr>
-        <w:t>Demonstrate Ma</w:t>
-      </w:r>
-      <w:r>
-        <w:rPr>
-          <w:rFonts w:ascii="Calibri" w:eastAsia="Calibri" w:hAnsi="Calibri" w:cs="Calibri"/>
-        </w:rPr>
-        <w:t>p Reduce to flatten out different views</w:t>
+        <w:t>Demonstrate Map Reduce to flatten out different views</w:t>
       </w:r>
     </w:p>
     <w:p>

</xml_diff>